<commit_message>
Everything is updated now
</commit_message>
<xml_diff>
--- a/olympiad/statement/olympiad_statement.docx
+++ b/olympiad/statement/olympiad_statement.docx
@@ -42,7 +42,26 @@
           <w:szCs w:val="28"/>
           <w:lang w:val="bg-BG"/>
         </w:rPr>
-        <w:t>А1.</w:t>
+        <w:t>А</w:t>
+      </w:r>
+      <w:r>
+        <w:rPr>
+          <w:rFonts w:ascii="Times New Roman" w:eastAsia="Times New Roman" w:hAnsi="Times New Roman" w:cs="Times New Roman"/>
+          <w:b/>
+          <w:sz w:val="28"/>
+          <w:szCs w:val="28"/>
+        </w:rPr>
+        <w:t>B</w:t>
+      </w:r>
+      <w:r>
+        <w:rPr>
+          <w:rFonts w:ascii="Times New Roman" w:eastAsia="Times New Roman" w:hAnsi="Times New Roman" w:cs="Times New Roman"/>
+          <w:b/>
+          <w:sz w:val="28"/>
+          <w:szCs w:val="28"/>
+          <w:lang w:val="bg-BG"/>
+        </w:rPr>
+        <w:t>1.</w:t>
       </w:r>
       <w:r>
         <w:rPr>

</xml_diff>